<commit_message>
updated flag function to allow removing of flag, also edited win game function to appear on screen
</commit_message>
<xml_diff>
--- a/Bombsweeper.docx
+++ b/Bombsweeper.docx
@@ -10,16 +10,14 @@
           <w:szCs w:val="32"/>
         </w:rPr>
       </w:pPr>
-      <w:proofErr w:type="spellStart"/>
       <w:r>
         <w:rPr>
           <w:b/>
           <w:sz w:val="32"/>
           <w:szCs w:val="32"/>
         </w:rPr>
-        <w:t>Bombsweeper</w:t>
-      </w:r>
-      <w:proofErr w:type="spellEnd"/>
+        <w:t>Bomb sweeper</w:t>
+      </w:r>
       <w:r>
         <w:rPr>
           <w:b/>
@@ -121,10 +119,58 @@
           <w:sz w:val="28"/>
           <w:szCs w:val="28"/>
         </w:rPr>
-        <w:t>Every cell is an object (either empty, with a bomb or is a clue)</w:t>
+        <w:t>Every cell is an object</w:t>
+      </w:r>
+      <w:r>
+        <w:rPr>
+          <w:sz w:val="28"/>
+          <w:szCs w:val="28"/>
+        </w:rPr>
+        <w:t xml:space="preserve"> with varying properties</w:t>
       </w:r>
       <w:bookmarkStart w:id="0" w:name="_GoBack"/>
       <w:bookmarkEnd w:id="0"/>
+      <w:r>
+        <w:rPr>
+          <w:sz w:val="28"/>
+          <w:szCs w:val="28"/>
+        </w:rPr>
+        <w:t xml:space="preserve"> (either </w:t>
+      </w:r>
+      <w:r>
+        <w:rPr>
+          <w:sz w:val="28"/>
+          <w:szCs w:val="28"/>
+        </w:rPr>
+        <w:t>empty, with a bomb or is a clue)</w:t>
+      </w:r>
+      <w:r>
+        <w:rPr>
+          <w:sz w:val="28"/>
+          <w:szCs w:val="28"/>
+        </w:rPr>
+        <w:t>.</w:t>
+      </w:r>
+    </w:p>
+    <w:p>
+      <w:pPr>
+        <w:pStyle w:val="ListParagraph"/>
+        <w:numPr>
+          <w:ilvl w:val="2"/>
+          <w:numId w:val="2"/>
+        </w:numPr>
+        <w:rPr>
+          <w:sz w:val="28"/>
+          <w:szCs w:val="28"/>
+        </w:rPr>
+      </w:pPr>
+      <w:r>
+        <w:rPr>
+          <w:sz w:val="28"/>
+          <w:szCs w:val="28"/>
+        </w:rPr>
+        <w:t>Use matrix to store properties of each cell to check</w:t>
+      </w:r>
     </w:p>
     <w:p>
       <w:pPr>
@@ -143,21 +189,15 @@
           <w:sz w:val="28"/>
           <w:szCs w:val="28"/>
         </w:rPr>
-        <w:t>Generate Bombs (random)</w:t>
-      </w:r>
-    </w:p>
-    <w:p>
-      <w:pPr>
-        <w:pStyle w:val="ListParagraph"/>
-        <w:numPr>
-          <w:ilvl w:val="2"/>
-          <w:numId w:val="2"/>
-        </w:numPr>
-        <w:rPr>
-          <w:sz w:val="28"/>
-          <w:szCs w:val="28"/>
-        </w:rPr>
-      </w:pPr>
+        <w:t>Generate Bombs (random</w:t>
+      </w:r>
+      <w:r>
+        <w:rPr>
+          <w:sz w:val="28"/>
+          <w:szCs w:val="28"/>
+        </w:rPr>
+        <w:t>)</w:t>
+      </w:r>
     </w:p>
     <w:p>
       <w:pPr>
@@ -196,7 +236,83 @@
           <w:sz w:val="28"/>
           <w:szCs w:val="28"/>
         </w:rPr>
+        <w:t>Player clicks to start game and timer</w:t>
+      </w:r>
+    </w:p>
+    <w:p>
+      <w:pPr>
+        <w:pStyle w:val="ListParagraph"/>
+        <w:numPr>
+          <w:ilvl w:val="1"/>
+          <w:numId w:val="2"/>
+        </w:numPr>
+        <w:rPr>
+          <w:sz w:val="28"/>
+          <w:szCs w:val="28"/>
+        </w:rPr>
+      </w:pPr>
+      <w:r>
+        <w:rPr>
+          <w:sz w:val="28"/>
+          <w:szCs w:val="28"/>
+        </w:rPr>
         <w:t>Reveal square if player clicks on cell without bomb</w:t>
+      </w:r>
+    </w:p>
+    <w:p>
+      <w:pPr>
+        <w:pStyle w:val="ListParagraph"/>
+        <w:numPr>
+          <w:ilvl w:val="1"/>
+          <w:numId w:val="2"/>
+        </w:numPr>
+        <w:rPr>
+          <w:sz w:val="28"/>
+          <w:szCs w:val="28"/>
+        </w:rPr>
+      </w:pPr>
+      <w:r>
+        <w:rPr>
+          <w:sz w:val="28"/>
+          <w:szCs w:val="28"/>
+        </w:rPr>
+        <w:t xml:space="preserve">Reveal surrounding no. </w:t>
+      </w:r>
+      <w:proofErr w:type="gramStart"/>
+      <w:r>
+        <w:rPr>
+          <w:sz w:val="28"/>
+          <w:szCs w:val="28"/>
+        </w:rPr>
+        <w:t>of</w:t>
+      </w:r>
+      <w:proofErr w:type="gramEnd"/>
+      <w:r>
+        <w:rPr>
+          <w:sz w:val="28"/>
+          <w:szCs w:val="28"/>
+        </w:rPr>
+        <w:t xml:space="preserve"> bombs on the square player clicks</w:t>
+      </w:r>
+    </w:p>
+    <w:p>
+      <w:pPr>
+        <w:pStyle w:val="ListParagraph"/>
+        <w:numPr>
+          <w:ilvl w:val="1"/>
+          <w:numId w:val="2"/>
+        </w:numPr>
+        <w:rPr>
+          <w:sz w:val="28"/>
+          <w:szCs w:val="28"/>
+        </w:rPr>
+      </w:pPr>
+      <w:r>
+        <w:rPr>
+          <w:sz w:val="28"/>
+          <w:szCs w:val="28"/>
+        </w:rPr>
+        <w:t>Reveal square with bomb if player clicks on cell with bomb (GAME OVER)</w:t>
       </w:r>
     </w:p>
     <w:p>
@@ -216,30 +332,14 @@
           <w:sz w:val="28"/>
           <w:szCs w:val="28"/>
         </w:rPr>
-        <w:t xml:space="preserve">Reveal surrounding no. </w:t>
-      </w:r>
-      <w:proofErr w:type="gramStart"/>
-      <w:r>
-        <w:rPr>
-          <w:sz w:val="28"/>
-          <w:szCs w:val="28"/>
-        </w:rPr>
-        <w:t>of</w:t>
-      </w:r>
-      <w:proofErr w:type="gramEnd"/>
-      <w:r>
-        <w:rPr>
-          <w:sz w:val="28"/>
-          <w:szCs w:val="28"/>
-        </w:rPr>
-        <w:t xml:space="preserve"> bombs on the square player clicks</w:t>
+        <w:t>If player clicks all squares but those with bombs, player wins!</w:t>
       </w:r>
     </w:p>
     <w:p>
       <w:pPr>
         <w:pStyle w:val="ListParagraph"/>
         <w:numPr>
-          <w:ilvl w:val="0"/>
+          <w:ilvl w:val="1"/>
           <w:numId w:val="2"/>
         </w:numPr>
         <w:rPr>
@@ -252,28 +352,67 @@
           <w:sz w:val="28"/>
           <w:szCs w:val="28"/>
         </w:rPr>
-        <w:t>Reveal square with bomb if player clicks on cell with bomb (GAME OVER)</w:t>
-      </w:r>
-    </w:p>
-    <w:p>
-      <w:pPr>
-        <w:pStyle w:val="ListParagraph"/>
-        <w:numPr>
-          <w:ilvl w:val="0"/>
-          <w:numId w:val="2"/>
-        </w:numPr>
-        <w:rPr>
-          <w:sz w:val="28"/>
-          <w:szCs w:val="28"/>
-        </w:rPr>
-      </w:pPr>
-      <w:r>
-        <w:rPr>
-          <w:sz w:val="28"/>
-          <w:szCs w:val="28"/>
-        </w:rPr>
-        <w:t>If player clicks all squares but those with bombs, player wins!</w:t>
-      </w:r>
+        <w:t>Win Condition- Player Wins</w:t>
+      </w:r>
+    </w:p>
+    <w:p>
+      <w:pPr>
+        <w:pStyle w:val="ListParagraph"/>
+        <w:ind w:firstLine="360"/>
+        <w:rPr>
+          <w:sz w:val="28"/>
+          <w:szCs w:val="28"/>
+        </w:rPr>
+      </w:pPr>
+      <w:r>
+        <w:rPr>
+          <w:sz w:val="28"/>
+          <w:szCs w:val="28"/>
+        </w:rPr>
+        <w:t xml:space="preserve">If Revealed squares = No. </w:t>
+      </w:r>
+      <w:proofErr w:type="gramStart"/>
+      <w:r>
+        <w:rPr>
+          <w:sz w:val="28"/>
+          <w:szCs w:val="28"/>
+        </w:rPr>
+        <w:t>of</w:t>
+      </w:r>
+      <w:proofErr w:type="gramEnd"/>
+      <w:r>
+        <w:rPr>
+          <w:sz w:val="28"/>
+          <w:szCs w:val="28"/>
+        </w:rPr>
+        <w:t xml:space="preserve"> cells – No. </w:t>
+      </w:r>
+      <w:proofErr w:type="gramStart"/>
+      <w:r>
+        <w:rPr>
+          <w:sz w:val="28"/>
+          <w:szCs w:val="28"/>
+        </w:rPr>
+        <w:t>of</w:t>
+      </w:r>
+      <w:proofErr w:type="gramEnd"/>
+      <w:r>
+        <w:rPr>
+          <w:sz w:val="28"/>
+          <w:szCs w:val="28"/>
+        </w:rPr>
+        <w:t xml:space="preserve"> bombs  &amp;&amp; Reveal squares do not have a bomb</w:t>
+      </w:r>
+    </w:p>
+    <w:p>
+      <w:pPr>
+        <w:pStyle w:val="ListParagraph"/>
+        <w:ind w:firstLine="360"/>
+        <w:rPr>
+          <w:sz w:val="28"/>
+          <w:szCs w:val="28"/>
+        </w:rPr>
+      </w:pPr>
     </w:p>
     <w:p>
       <w:pPr>

</xml_diff>